<commit_message>
Updated Schematic and Part Numbers
</commit_message>
<xml_diff>
--- a/Documents/CP-80 Preamp TINA-TI Simulations.docx
+++ b/Documents/CP-80 Preamp TINA-TI Simulations.docx
@@ -14,7 +14,21 @@
           <w:b/>
           <w:bCs/>
         </w:rPr>
-        <w:t>This document is to be used with the TINA-TI program (</w:t>
+        <w:t xml:space="preserve">This document is </w:t>
+      </w:r>
+      <w:r>
+        <w:rPr>
+          <w:b/>
+          <w:bCs/>
+        </w:rPr>
+        <w:t xml:space="preserve">intended </w:t>
+      </w:r>
+      <w:r>
+        <w:rPr>
+          <w:b/>
+          <w:bCs/>
+        </w:rPr>
+        <w:t>to be used with the TINA-TI program (</w:t>
       </w:r>
       <w:hyperlink r:id="rId5" w:history="1">
         <w:r>
@@ -82,12 +96,33 @@
         <w:t xml:space="preserve"> preamp schematic. As you can see, the 3 position Brilliance switch is set up to manually open and close each contact.</w:t>
       </w:r>
       <w:r>
-        <w:t xml:space="preserve"> Additionally, you can see there are 4 options for the 2SK30 JFET. These options cover the 4 IDSS classifications from the data sheet.</w:t>
+        <w:t xml:space="preserve"> Additionally, you can see there are 4 options for the 2SK30 JFET. These options cover the 4 </w:t>
+      </w:r>
+      <w:r>
+        <w:t>I</w:t>
+      </w:r>
+      <w:r>
+        <w:rPr>
+          <w:vertAlign w:val="subscript"/>
+        </w:rPr>
+        <w:t>DSS</w:t>
+      </w:r>
+      <w:r>
+        <w:t xml:space="preserve"> </w:t>
+      </w:r>
+      <w:r>
+        <w:t>classifications from the data sheet.</w:t>
       </w:r>
     </w:p>
     <w:p>
       <w:r>
-        <w:t xml:space="preserve">Before we go much further, we need to talk about </w:t>
+        <w:t xml:space="preserve">Before we </w:t>
+      </w:r>
+      <w:r>
+        <w:t>continue,</w:t>
+      </w:r>
+      <w:r>
+        <w:t xml:space="preserve"> we need to talk about </w:t>
       </w:r>
       <w:r>
         <w:t>JFETs,</w:t>
@@ -96,7 +131,13 @@
         <w:t xml:space="preserve"> their extremely wide parameter set</w:t>
       </w:r>
       <w:r>
-        <w:t xml:space="preserve"> (i.e. Very large part to part variations), and a couple definitions</w:t>
+        <w:t xml:space="preserve"> (i.e. Very large part to part variations), and a </w:t>
+      </w:r>
+      <w:r>
+        <w:t>couple of</w:t>
+      </w:r>
+      <w:r>
+        <w:t xml:space="preserve"> definitions</w:t>
       </w:r>
       <w:r>
         <w:t>.</w:t>
@@ -104,9 +145,33 @@
     </w:p>
     <w:p>
       <w:r>
-        <w:t>IDSS (zero-gate-voltage drain current) is a characteristic that varies between individual devices, even those of the same part number. However, a JFET's characteristics are determined by its IDSS value, and this value, along with the pinch-off voltage (</w:t>
-      </w:r>
-      <w:r>
+        <w:t>I</w:t>
+      </w:r>
+      <w:r>
+        <w:rPr>
+          <w:vertAlign w:val="subscript"/>
+        </w:rPr>
+        <w:t>DSS</w:t>
+      </w:r>
+      <w:r>
+        <w:t xml:space="preserve"> (zero-gate-voltage drain current) is a characteristic that varies between individual devices, even those of the same part number. However, a JFET's characteristics are determined by its </w:t>
+      </w:r>
+      <w:r>
+        <w:t>I</w:t>
+      </w:r>
+      <w:r>
+        <w:rPr>
+          <w:vertAlign w:val="subscript"/>
+        </w:rPr>
+        <w:t>DSS</w:t>
+      </w:r>
+      <w:r>
+        <w:t xml:space="preserve"> value, and this value, along with the pinch-off voltage (</w:t>
+      </w:r>
+      <w:r>
+        <w:rPr>
+          <w:noProof/>
+        </w:rPr>
         <w:drawing>
           <wp:inline distT="0" distB="0" distL="0" distR="0" wp14:anchorId="4B578DD9" wp14:editId="4F0917A2">
             <wp:extent cx="9525" cy="9525"/>
@@ -287,7 +352,22 @@
           <w:b/>
           <w:bCs/>
         </w:rPr>
-        <w:t xml:space="preserve">IDSS and </w:t>
+        <w:t>I</w:t>
+      </w:r>
+      <w:r>
+        <w:rPr>
+          <w:b/>
+          <w:bCs/>
+          <w:vertAlign w:val="subscript"/>
+        </w:rPr>
+        <w:t>DSS</w:t>
+      </w:r>
+      <w:r>
+        <w:rPr>
+          <w:b/>
+          <w:bCs/>
+        </w:rPr>
+        <w:t xml:space="preserve"> and </w:t>
       </w:r>
       <m:oMath>
         <m:sSub>
@@ -317,7 +397,19 @@
         </m:sSub>
       </m:oMath>
       <w:r>
-        <w:t>: Within a channel type, devices can be grouped based on IDSS and</w:t>
+        <w:t xml:space="preserve">: Within a channel type, devices can be grouped based on </w:t>
+      </w:r>
+      <w:r>
+        <w:t>I</w:t>
+      </w:r>
+      <w:r>
+        <w:rPr>
+          <w:vertAlign w:val="subscript"/>
+        </w:rPr>
+        <w:t>DSS</w:t>
+      </w:r>
+      <w:r>
+        <w:t xml:space="preserve"> and</w:t>
       </w:r>
       <w:r>
         <w:t xml:space="preserve"> </w:t>
@@ -368,7 +460,22 @@
           <w:b/>
           <w:bCs/>
         </w:rPr>
-        <w:t>IDSS (Zero-gate-voltage drain current)</w:t>
+        <w:t>I</w:t>
+      </w:r>
+      <w:r>
+        <w:rPr>
+          <w:b/>
+          <w:bCs/>
+          <w:vertAlign w:val="subscript"/>
+        </w:rPr>
+        <w:t>DSS</w:t>
+      </w:r>
+      <w:r>
+        <w:rPr>
+          <w:b/>
+          <w:bCs/>
+        </w:rPr>
+        <w:t xml:space="preserve"> (Zero-gate-voltage drain current)</w:t>
       </w:r>
       <w:r>
         <w:t>: The drain-source current when the gate-source voltage (</w:t>
@@ -455,6 +562,7 @@
         <w:rPr>
           <w:b/>
           <w:bCs/>
+          <w:noProof/>
         </w:rPr>
         <w:drawing>
           <wp:inline distT="0" distB="0" distL="0" distR="0" wp14:anchorId="608E0B60" wp14:editId="209A5158">
@@ -559,7 +667,22 @@
       </w:pPr>
       <w:r>
         <w:lastRenderedPageBreak/>
-        <w:t xml:space="preserve">These two parameters are directly related, and a higher IDSS will have a different corresponding </w:t>
+        <w:t xml:space="preserve">These two parameters are directly related, and a higher </w:t>
+      </w:r>
+      <w:r>
+        <w:t>I</w:t>
+      </w:r>
+      <w:r>
+        <w:rPr>
+          <w:vertAlign w:val="subscript"/>
+        </w:rPr>
+        <w:t>DSS</w:t>
+      </w:r>
+      <w:r>
+        <w:t xml:space="preserve"> </w:t>
+      </w:r>
+      <w:r>
+        <w:t xml:space="preserve">will have a different corresponding </w:t>
       </w:r>
       <m:oMath>
         <m:sSub>
@@ -595,7 +718,19 @@
         <w:t xml:space="preserve"> </w:t>
       </w:r>
       <w:r>
-        <w:t>value than a lower IDSS. </w:t>
+        <w:t xml:space="preserve">value than a lower </w:t>
+      </w:r>
+      <w:r>
+        <w:t>I</w:t>
+      </w:r>
+      <w:r>
+        <w:rPr>
+          <w:vertAlign w:val="subscript"/>
+        </w:rPr>
+        <w:t>DSS</w:t>
+      </w:r>
+      <w:r>
+        <w:t>. </w:t>
       </w:r>
     </w:p>
     <w:p>
@@ -606,7 +741,22 @@
         <w:t>where</w:t>
       </w:r>
       <w:r>
-        <w:t xml:space="preserve"> IDSS and VGS(off) </w:t>
+        <w:t xml:space="preserve"> </w:t>
+      </w:r>
+      <w:r>
+        <w:t>I</w:t>
+      </w:r>
+      <w:r>
+        <w:rPr>
+          <w:vertAlign w:val="subscript"/>
+        </w:rPr>
+        <w:t>DSS</w:t>
+      </w:r>
+      <w:r>
+        <w:t xml:space="preserve"> </w:t>
+      </w:r>
+      <w:r>
+        <w:t xml:space="preserve">and VGS(off) </w:t>
       </w:r>
       <w:r>
         <w:t xml:space="preserve">are used </w:t>
@@ -633,7 +783,22 @@
         <w:t>Matching</w:t>
       </w:r>
       <w:r>
-        <w:t xml:space="preserve">: Devices can be grouped or "matched" by similar IDSS and </w:t>
+        <w:t xml:space="preserve">: Devices can be grouped or "matched" by similar </w:t>
+      </w:r>
+      <w:r>
+        <w:t>I</w:t>
+      </w:r>
+      <w:r>
+        <w:rPr>
+          <w:vertAlign w:val="subscript"/>
+        </w:rPr>
+        <w:t>DSS</w:t>
+      </w:r>
+      <w:r>
+        <w:t xml:space="preserve"> </w:t>
+      </w:r>
+      <w:r>
+        <w:t xml:space="preserve">and </w:t>
       </w:r>
       <m:oMath>
         <m:sSub>
@@ -684,7 +849,37 @@
         <w:t>Current Source</w:t>
       </w:r>
       <w:r>
-        <w:t>: A JFET with a specific IDSS can be used to create a current source or sink. By adding a resistor from the source to ground, the current can be set to a specific value, and the IDSS value of the device can be used to calculate the appropriate resistor value.</w:t>
+        <w:t xml:space="preserve">: A JFET with a specific </w:t>
+      </w:r>
+      <w:r>
+        <w:t>I</w:t>
+      </w:r>
+      <w:r>
+        <w:rPr>
+          <w:vertAlign w:val="subscript"/>
+        </w:rPr>
+        <w:t>DSS</w:t>
+      </w:r>
+      <w:r>
+        <w:t xml:space="preserve"> </w:t>
+      </w:r>
+      <w:r>
+        <w:t xml:space="preserve">can be used to create a current source or sink. By adding a resistor from the source to ground, the current can be set to a specific value, and the </w:t>
+      </w:r>
+      <w:r>
+        <w:t>I</w:t>
+      </w:r>
+      <w:r>
+        <w:rPr>
+          <w:vertAlign w:val="subscript"/>
+        </w:rPr>
+        <w:t>DSS</w:t>
+      </w:r>
+      <w:r>
+        <w:t xml:space="preserve"> </w:t>
+      </w:r>
+      <w:r>
+        <w:t>value of the device can be used to calculate the appropriate resistor value.</w:t>
       </w:r>
     </w:p>
     <w:p>
@@ -702,7 +897,22 @@
         <w:t>Voltage Controlled Resistor</w:t>
       </w:r>
       <w:r>
-        <w:t xml:space="preserve">: In a voltage-controlled resistor application, the IDSS value is used in conjunction with </w:t>
+        <w:t xml:space="preserve">: In a voltage-controlled resistor application, the </w:t>
+      </w:r>
+      <w:r>
+        <w:t>I</w:t>
+      </w:r>
+      <w:r>
+        <w:rPr>
+          <w:vertAlign w:val="subscript"/>
+        </w:rPr>
+        <w:t>DSS</w:t>
+      </w:r>
+      <w:r>
+        <w:t xml:space="preserve"> </w:t>
+      </w:r>
+      <w:r>
+        <w:t xml:space="preserve">value is used in conjunction with </w:t>
       </w:r>
       <m:oMath>
         <m:sSub>
@@ -1691,6 +1901,7 @@
   <w:style w:type="character" w:default="1" w:styleId="DefaultParagraphFont">
     <w:name w:val="Default Paragraph Font"/>
     <w:uiPriority w:val="1"/>
+    <w:semiHidden/>
     <w:unhideWhenUsed/>
   </w:style>
   <w:style w:type="table" w:default="1" w:styleId="TableNormal">

</xml_diff>